<commit_message>
CH: Revising the main text
</commit_message>
<xml_diff>
--- a/FirstRevision/Point-by-Point/Point-by-point.docx
+++ b/FirstRevision/Point-by-Point/Point-by-point.docx
@@ -114,7 +114,34 @@
           <w:sz w:val="21"/>
           <w:szCs w:val="21"/>
         </w:rPr>
-        <w:t>As suggested by reviewer #1, we discuss the relative complexity of reactive-n strategies and of reactive-n counting strategies.</w:t>
+        <w:t>Motivated</w:t>
+      </w:r>
+      <w:r>
+        <w:rPr>
+          <w:rFonts w:ascii="Arial" w:hAnsi="Arial" w:cs="Arial"/>
+          <w:color w:val="4472C4" w:themeColor="accent1"/>
+          <w:sz w:val="21"/>
+          <w:szCs w:val="21"/>
+        </w:rPr>
+        <w:t xml:space="preserve"> by</w:t>
+      </w:r>
+      <w:r>
+        <w:rPr>
+          <w:rFonts w:ascii="Arial" w:hAnsi="Arial" w:cs="Arial"/>
+          <w:color w:val="4472C4" w:themeColor="accent1"/>
+          <w:sz w:val="21"/>
+          <w:szCs w:val="21"/>
+        </w:rPr>
+        <w:t xml:space="preserve"> a comment of</w:t>
+      </w:r>
+      <w:r>
+        <w:rPr>
+          <w:rFonts w:ascii="Arial" w:hAnsi="Arial" w:cs="Arial"/>
+          <w:color w:val="4472C4" w:themeColor="accent1"/>
+          <w:sz w:val="21"/>
+          <w:szCs w:val="21"/>
+        </w:rPr>
+        <w:t xml:space="preserve"> reviewer #1, we discuss the relative complexity of reactive-n strategies and of reactive-n counting strategies.</w:t>
       </w:r>
     </w:p>
     <w:p>
@@ -786,7 +813,7 @@
           <w:szCs w:val="21"/>
           <w:lang w:val="en-DE"/>
         </w:rPr>
-        <w:t>, and for encouraging us to submit a properly revised manuscript</w:t>
+        <w:t>, and for encouraging us to submit a revised manuscript</w:t>
       </w:r>
       <w:r>
         <w:rPr>
@@ -876,7 +903,7 @@
           <w:szCs w:val="21"/>
           <w:lang w:val="en-DE"/>
         </w:rPr>
-        <w:t>extremely helpful in refining the paper</w:t>
+        <w:t>extremely helpful</w:t>
       </w:r>
       <w:r>
         <w:rPr>
@@ -2787,7 +2814,33 @@
           <w:sz w:val="21"/>
           <w:szCs w:val="21"/>
         </w:rPr>
-        <w:t xml:space="preserve"> grateful. </w:t>
+        <w:t xml:space="preserve"> </w:t>
+      </w:r>
+      <w:commentRangeStart w:id="0"/>
+      <w:r>
+        <w:rPr>
+          <w:rFonts w:ascii="Arial" w:hAnsi="Arial" w:cs="Arial"/>
+          <w:color w:val="4472C4" w:themeColor="accent1"/>
+          <w:sz w:val="21"/>
+          <w:szCs w:val="21"/>
+        </w:rPr>
+        <w:t>grateful</w:t>
+      </w:r>
+      <w:commentRangeEnd w:id="0"/>
+      <w:r>
+        <w:rPr>
+          <w:rStyle w:val="CommentReference"/>
+        </w:rPr>
+        <w:commentReference w:id="0"/>
+      </w:r>
+      <w:r>
+        <w:rPr>
+          <w:rFonts w:ascii="Arial" w:hAnsi="Arial" w:cs="Arial"/>
+          <w:color w:val="4472C4" w:themeColor="accent1"/>
+          <w:sz w:val="21"/>
+          <w:szCs w:val="21"/>
+        </w:rPr>
+        <w:t>.</w:t>
       </w:r>
     </w:p>
     <w:p>
@@ -3229,7 +3282,17 @@
           <w:sz w:val="21"/>
           <w:szCs w:val="21"/>
         </w:rPr>
-        <w:t xml:space="preserve"> are the cost and benefit of cooperation). Our analysis of reactive-2 and reactive-3 strategies shows that </w:t>
+        <w:t xml:space="preserve"> are the cost and benefit of cooperation). </w:t>
+      </w:r>
+      <w:commentRangeStart w:id="1"/>
+      <w:r>
+        <w:rPr>
+          <w:rFonts w:ascii="Arial" w:hAnsi="Arial" w:cs="Arial"/>
+          <w:color w:val="4472C4" w:themeColor="accent1"/>
+          <w:sz w:val="21"/>
+          <w:szCs w:val="21"/>
+        </w:rPr>
+        <w:t xml:space="preserve">Our analysis of reactive-2 and reactive-3 strategies shows that </w:t>
       </w:r>
       <w:r>
         <w:rPr>
@@ -3283,7 +3346,23 @@
           <w:sz w:val="21"/>
           <w:szCs w:val="21"/>
         </w:rPr>
-        <w:t xml:space="preserve">. We feel these insights are important in their own right, independent of the empirical literature we mentioned. </w:t>
+        <w:t xml:space="preserve">. </w:t>
+      </w:r>
+      <w:commentRangeEnd w:id="1"/>
+      <w:r>
+        <w:rPr>
+          <w:rStyle w:val="CommentReference"/>
+        </w:rPr>
+        <w:commentReference w:id="1"/>
+      </w:r>
+      <w:r>
+        <w:rPr>
+          <w:rFonts w:ascii="Arial" w:hAnsi="Arial" w:cs="Arial"/>
+          <w:color w:val="4472C4" w:themeColor="accent1"/>
+          <w:sz w:val="21"/>
+          <w:szCs w:val="21"/>
+        </w:rPr>
+        <w:t xml:space="preserve">We feel these insights are important in their own right, independent of the empirical literature we mentioned. </w:t>
       </w:r>
     </w:p>
     <w:p>
@@ -3370,16 +3449,7 @@
           <w:sz w:val="21"/>
           <w:szCs w:val="21"/>
         </w:rPr>
-        <w:t xml:space="preserve"> </w:t>
-      </w:r>
-      <w:r>
-        <w:rPr>
-          <w:rFonts w:ascii="Arial" w:hAnsi="Arial" w:cs="Arial"/>
-          <w:color w:val="4472C4" w:themeColor="accent1"/>
-          <w:sz w:val="21"/>
-          <w:szCs w:val="21"/>
-        </w:rPr>
-        <w:t xml:space="preserve">(see our new </w:t>
+        <w:t xml:space="preserve"> (see our new </w:t>
       </w:r>
       <w:r>
         <w:rPr>
@@ -3951,27 +4021,7 @@
           <w:sz w:val="21"/>
           <w:szCs w:val="21"/>
         </w:rPr>
-        <w:t xml:space="preserve"> stochastic evolutionary processes such as ours do </w:t>
-      </w:r>
-      <w:proofErr w:type="spellStart"/>
-      <w:r>
-        <w:rPr>
-          <w:rFonts w:ascii="Arial" w:hAnsi="Arial" w:cs="Arial"/>
-          <w:color w:val="4472C4" w:themeColor="accent1"/>
-          <w:sz w:val="21"/>
-          <w:szCs w:val="21"/>
-        </w:rPr>
-        <w:t>not</w:t>
-      </w:r>
-      <w:proofErr w:type="spellEnd"/>
-      <w:r>
-        <w:rPr>
-          <w:rFonts w:ascii="Arial" w:hAnsi="Arial" w:cs="Arial"/>
-          <w:color w:val="4472C4" w:themeColor="accent1"/>
-          <w:sz w:val="21"/>
-          <w:szCs w:val="21"/>
-        </w:rPr>
-        <w:t xml:space="preserve"> generate</w:t>
+        <w:t xml:space="preserve"> stochastic evolutionary processes such as ours do not generate</w:t>
       </w:r>
       <w:r>
         <w:rPr>
@@ -4760,7 +4810,38 @@
           <w:sz w:val="21"/>
           <w:szCs w:val="21"/>
         </w:rPr>
-        <w:t xml:space="preserve"> all our conditions for memory-3 strategies, see Eq. [2]</w:t>
+        <w:t xml:space="preserve"> all our conditions for </w:t>
+      </w:r>
+      <w:ins w:id="2" w:author="Microsoft Office User" w:date="2024-09-15T16:28:00Z">
+        <w:r>
+          <w:rPr>
+            <w:rFonts w:ascii="Arial" w:hAnsi="Arial" w:cs="Arial"/>
+            <w:color w:val="4472C4" w:themeColor="accent1"/>
+            <w:sz w:val="21"/>
+            <w:szCs w:val="21"/>
+          </w:rPr>
+          <w:t>reactive</w:t>
+        </w:r>
+      </w:ins>
+      <w:del w:id="3" w:author="Microsoft Office User" w:date="2024-09-15T16:28:00Z">
+        <w:r>
+          <w:rPr>
+            <w:rFonts w:ascii="Arial" w:hAnsi="Arial" w:cs="Arial"/>
+            <w:color w:val="4472C4" w:themeColor="accent1"/>
+            <w:sz w:val="21"/>
+            <w:szCs w:val="21"/>
+          </w:rPr>
+          <w:delText>memory</w:delText>
+        </w:r>
+      </w:del>
+      <w:r>
+        <w:rPr>
+          <w:rFonts w:ascii="Arial" w:hAnsi="Arial" w:cs="Arial"/>
+          <w:color w:val="4472C4" w:themeColor="accent1"/>
+          <w:sz w:val="21"/>
+          <w:szCs w:val="21"/>
+        </w:rPr>
+        <w:t>-3 strategies, see Eq. [2]</w:t>
       </w:r>
       <w:r>
         <w:rPr>
@@ -5519,16 +5600,7 @@
                     <w:sz w:val="21"/>
                     <w:szCs w:val="21"/>
                   </w:rPr>
-                  <m:t>C</m:t>
-                </m:r>
-                <m:r>
-                  <w:rPr>
-                    <w:rFonts w:ascii="Cambria Math" w:hAnsi="Cambria Math" w:cs="Arial"/>
-                    <w:color w:val="4472C4" w:themeColor="accent1"/>
-                    <w:sz w:val="21"/>
-                    <w:szCs w:val="21"/>
-                  </w:rPr>
-                  <m:t>CD</m:t>
+                  <m:t>CCD</m:t>
                 </m:r>
               </m:sub>
             </m:sSub>
@@ -5574,16 +5646,7 @@
                     <w:sz w:val="21"/>
                     <w:szCs w:val="21"/>
                   </w:rPr>
-                  <m:t>C</m:t>
-                </m:r>
-                <m:r>
-                  <w:rPr>
-                    <w:rFonts w:ascii="Cambria Math" w:hAnsi="Cambria Math" w:cs="Arial"/>
-                    <w:color w:val="4472C4" w:themeColor="accent1"/>
-                    <w:sz w:val="21"/>
-                    <w:szCs w:val="21"/>
-                  </w:rPr>
-                  <m:t>DC</m:t>
+                  <m:t>CDC</m:t>
                 </m:r>
               </m:sub>
             </m:sSub>
@@ -5742,16 +5805,7 @@
                     <w:sz w:val="21"/>
                     <w:szCs w:val="21"/>
                   </w:rPr>
-                  <m:t>D</m:t>
-                </m:r>
-                <m:r>
-                  <w:rPr>
-                    <w:rFonts w:ascii="Cambria Math" w:hAnsi="Cambria Math" w:cs="Arial"/>
-                    <w:color w:val="4472C4" w:themeColor="accent1"/>
-                    <w:sz w:val="21"/>
-                    <w:szCs w:val="21"/>
-                  </w:rPr>
-                  <m:t>CD</m:t>
+                  <m:t>DCD</m:t>
                 </m:r>
               </m:sub>
             </m:sSub>
@@ -5797,16 +5851,7 @@
                     <w:sz w:val="21"/>
                     <w:szCs w:val="21"/>
                   </w:rPr>
-                  <m:t>D</m:t>
-                </m:r>
-                <m:r>
-                  <w:rPr>
-                    <w:rFonts w:ascii="Cambria Math" w:hAnsi="Cambria Math" w:cs="Arial"/>
-                    <w:color w:val="4472C4" w:themeColor="accent1"/>
-                    <w:sz w:val="21"/>
-                    <w:szCs w:val="21"/>
-                  </w:rPr>
-                  <m:t>DC</m:t>
+                  <m:t>DDC</m:t>
                 </m:r>
               </m:sub>
             </m:sSub>
@@ -7581,16 +7626,7 @@
           <w:sz w:val="21"/>
           <w:szCs w:val="21"/>
         </w:rPr>
-        <w:t>-players</w:t>
-      </w:r>
-      <w:r>
-        <w:rPr>
-          <w:rFonts w:ascii="Arial" w:eastAsiaTheme="minorEastAsia" w:hAnsi="Arial" w:cs="Arial"/>
-          <w:color w:val="4472C4" w:themeColor="accent1"/>
-          <w:sz w:val="21"/>
-          <w:szCs w:val="21"/>
-        </w:rPr>
-        <w:t xml:space="preserve"> are on average better able to recover full cooperation once one of the players defected. </w:t>
+        <w:t xml:space="preserve">-players are on average better able to recover full cooperation once one of the players defected. </w:t>
       </w:r>
       <w:r>
         <w:rPr>
@@ -7934,6 +7970,17 @@
               </w:rPr>
               <m:t>DC</m:t>
             </m:r>
+            <w:commentRangeStart w:id="4"/>
+            <w:commentRangeEnd w:id="4"/>
+            <m:r>
+              <m:rPr>
+                <m:sty m:val="p"/>
+              </m:rPr>
+              <w:rPr>
+                <w:rStyle w:val="CommentReference"/>
+              </w:rPr>
+              <w:commentReference w:id="4"/>
+            </m:r>
           </m:sub>
         </m:sSub>
       </m:oMath>
@@ -9692,7 +9739,74 @@
           <w:sz w:val="21"/>
           <w:szCs w:val="21"/>
         </w:rPr>
-        <w:t xml:space="preserve"> avoid any ambiguity about our contribution. We do this now. </w:t>
+        <w:t xml:space="preserve"> avoid any ambiguity about our contribution. We do this now</w:t>
+      </w:r>
+      <w:ins w:id="5" w:author="Microsoft Office User" w:date="2024-09-15T16:30:00Z">
+        <w:r>
+          <w:rPr>
+            <w:rFonts w:ascii="Arial" w:hAnsi="Arial" w:cs="Arial"/>
+            <w:color w:val="4472C4" w:themeColor="accent1"/>
+            <w:sz w:val="21"/>
+            <w:szCs w:val="21"/>
+          </w:rPr>
+          <w:t xml:space="preserve"> (see </w:t>
+        </w:r>
+        <w:r>
+          <w:rPr>
+            <w:rFonts w:ascii="Arial" w:hAnsi="Arial" w:cs="Arial"/>
+            <w:b/>
+            <w:bCs/>
+            <w:color w:val="4472C4" w:themeColor="accent1"/>
+            <w:sz w:val="21"/>
+            <w:szCs w:val="21"/>
+            <w:highlight w:val="yellow"/>
+          </w:rPr>
+          <w:t>S</w:t>
+        </w:r>
+        <w:r>
+          <w:rPr>
+            <w:rFonts w:ascii="Arial" w:hAnsi="Arial" w:cs="Arial"/>
+            <w:b/>
+            <w:bCs/>
+            <w:color w:val="4472C4" w:themeColor="accent1"/>
+            <w:sz w:val="21"/>
+            <w:szCs w:val="21"/>
+            <w:highlight w:val="yellow"/>
+          </w:rPr>
+          <w:t>I S</w:t>
+        </w:r>
+        <w:r>
+          <w:rPr>
+            <w:rFonts w:ascii="Arial" w:hAnsi="Arial" w:cs="Arial"/>
+            <w:b/>
+            <w:bCs/>
+            <w:color w:val="4472C4" w:themeColor="accent1"/>
+            <w:sz w:val="21"/>
+            <w:szCs w:val="21"/>
+            <w:highlight w:val="yellow"/>
+          </w:rPr>
+          <w:t>ection</w:t>
+        </w:r>
+        <w:r>
+          <w:rPr>
+            <w:rFonts w:ascii="Arial" w:hAnsi="Arial" w:cs="Arial"/>
+            <w:b/>
+            <w:bCs/>
+            <w:color w:val="4472C4" w:themeColor="accent1"/>
+            <w:sz w:val="21"/>
+            <w:szCs w:val="21"/>
+          </w:rPr>
+          <w:t>)</w:t>
+        </w:r>
+      </w:ins>
+      <w:r>
+        <w:rPr>
+          <w:rFonts w:ascii="Arial" w:hAnsi="Arial" w:cs="Arial"/>
+          <w:color w:val="4472C4" w:themeColor="accent1"/>
+          <w:sz w:val="21"/>
+          <w:szCs w:val="21"/>
+        </w:rPr>
+        <w:t xml:space="preserve">. </w:t>
       </w:r>
     </w:p>
     <w:p>
@@ -9915,6 +10029,7 @@
           <w:szCs w:val="21"/>
         </w:rPr>
       </w:pPr>
+      <w:commentRangeStart w:id="6"/>
       <w:r>
         <w:rPr>
           <w:rFonts w:ascii="Arial" w:hAnsi="Arial" w:cs="Arial"/>
@@ -10752,6 +10867,7 @@
         </w:rPr>
         <w:t xml:space="preserve">counting strategies. </w:t>
       </w:r>
+      <w:commentRangeStart w:id="7"/>
       <w:r>
         <w:rPr>
           <w:rFonts w:ascii="Arial" w:eastAsiaTheme="minorEastAsia" w:hAnsi="Arial" w:cs="Arial"/>
@@ -10760,6 +10876,13 @@
           <w:szCs w:val="21"/>
         </w:rPr>
         <w:t xml:space="preserve">We show that in general, testing only four specific mutant strategies is not enough. </w:t>
+      </w:r>
+      <w:commentRangeEnd w:id="7"/>
+      <w:r>
+        <w:rPr>
+          <w:rStyle w:val="CommentReference"/>
+        </w:rPr>
+        <w:commentReference w:id="7"/>
       </w:r>
       <w:r>
         <w:rPr>
@@ -10812,6 +10935,13 @@
         </w:rPr>
         <w:t xml:space="preserve"> independent conditions to verify whether a given strategy is a partner (see our Eq. [3]). </w:t>
       </w:r>
+      <w:commentRangeEnd w:id="6"/>
+      <w:r>
+        <w:rPr>
+          <w:rStyle w:val="CommentReference"/>
+        </w:rPr>
+        <w:commentReference w:id="6"/>
+      </w:r>
     </w:p>
     <w:p>
       <w:pPr>
@@ -10863,25 +10993,7 @@
           <w:sz w:val="21"/>
           <w:szCs w:val="21"/>
         </w:rPr>
-        <w:t xml:space="preserve">In the </w:t>
-      </w:r>
-      <w:r>
-        <w:rPr>
-          <w:rFonts w:ascii="Arial" w:hAnsi="Arial" w:cs="Arial"/>
-          <w:color w:val="4472C4" w:themeColor="accent1"/>
-          <w:sz w:val="21"/>
-          <w:szCs w:val="21"/>
-        </w:rPr>
-        <w:t xml:space="preserve">revised </w:t>
-      </w:r>
-      <w:r>
-        <w:rPr>
-          <w:rFonts w:ascii="Arial" w:hAnsi="Arial" w:cs="Arial"/>
-          <w:color w:val="4472C4" w:themeColor="accent1"/>
-          <w:sz w:val="21"/>
-          <w:szCs w:val="21"/>
-        </w:rPr>
-        <w:t xml:space="preserve">main text, we provide a more detailed description of the state of the literature. In addition, we have added an extra section to our </w:t>
+        <w:t xml:space="preserve">In the revised main text, we provide a more detailed description of the state of the literature. In addition, we have added an extra section to our </w:t>
       </w:r>
       <w:r>
         <w:rPr>
@@ -11540,7 +11652,62 @@
           <w:sz w:val="21"/>
           <w:szCs w:val="21"/>
         </w:rPr>
-        <w:t xml:space="preserve"> analysis for our setup. Just as Stewart &amp; Plotkin we find that the volume of partners is increasing in </w:t>
+        <w:t xml:space="preserve"> analysis for our setup</w:t>
+      </w:r>
+      <w:ins w:id="8" w:author="Microsoft Office User" w:date="2024-09-15T16:30:00Z">
+        <w:r>
+          <w:rPr>
+            <w:rFonts w:ascii="Arial" w:hAnsi="Arial" w:cs="Arial"/>
+            <w:color w:val="4472C4" w:themeColor="accent1"/>
+            <w:sz w:val="21"/>
+            <w:szCs w:val="21"/>
+          </w:rPr>
+          <w:t xml:space="preserve"> (see </w:t>
+        </w:r>
+        <w:r>
+          <w:rPr>
+            <w:rFonts w:ascii="Arial" w:hAnsi="Arial" w:cs="Arial"/>
+            <w:b/>
+            <w:bCs/>
+            <w:color w:val="4472C4" w:themeColor="accent1"/>
+            <w:sz w:val="21"/>
+            <w:szCs w:val="21"/>
+            <w:highlight w:val="yellow"/>
+          </w:rPr>
+          <w:t xml:space="preserve">Figure </w:t>
+        </w:r>
+        <w:proofErr w:type="spellStart"/>
+        <w:r>
+          <w:rPr>
+            <w:rFonts w:ascii="Arial" w:hAnsi="Arial" w:cs="Arial"/>
+            <w:b/>
+            <w:bCs/>
+            <w:color w:val="4472C4" w:themeColor="accent1"/>
+            <w:sz w:val="21"/>
+            <w:szCs w:val="21"/>
+            <w:highlight w:val="yellow"/>
+          </w:rPr>
+          <w:t>Sx</w:t>
+        </w:r>
+        <w:proofErr w:type="spellEnd"/>
+        <w:r>
+          <w:rPr>
+            <w:rFonts w:ascii="Arial" w:hAnsi="Arial" w:cs="Arial"/>
+            <w:color w:val="4472C4" w:themeColor="accent1"/>
+            <w:sz w:val="21"/>
+            <w:szCs w:val="21"/>
+          </w:rPr>
+          <w:t>)</w:t>
+        </w:r>
+      </w:ins>
+      <w:r>
+        <w:rPr>
+          <w:rFonts w:ascii="Arial" w:hAnsi="Arial" w:cs="Arial"/>
+          <w:color w:val="4472C4" w:themeColor="accent1"/>
+          <w:sz w:val="21"/>
+          <w:szCs w:val="21"/>
+        </w:rPr>
+        <w:t xml:space="preserve">. Just as Stewart &amp; Plotkin we find that the volume of partners is increasing in </w:t>
       </w:r>
       <w:r>
         <w:rPr>
@@ -12259,7 +12426,74 @@
           <w:sz w:val="21"/>
           <w:szCs w:val="21"/>
         </w:rPr>
-        <w:t xml:space="preserve">. In addition to the partner strategies, we now also provide an explicit characterization of the stable defecting strategies. </w:t>
+        <w:t>. In addition to the partner strategies, we now also provide an explicit characterization of the stable defecting strategies</w:t>
+      </w:r>
+      <w:ins w:id="9" w:author="Microsoft Office User" w:date="2024-09-15T16:39:00Z">
+        <w:r>
+          <w:rPr>
+            <w:rFonts w:ascii="Arial" w:hAnsi="Arial" w:cs="Arial"/>
+            <w:color w:val="4472C4" w:themeColor="accent1"/>
+            <w:sz w:val="21"/>
+            <w:szCs w:val="21"/>
+          </w:rPr>
+          <w:t xml:space="preserve"> (see </w:t>
+        </w:r>
+        <w:r>
+          <w:rPr>
+            <w:rFonts w:ascii="Arial" w:hAnsi="Arial" w:cs="Arial"/>
+            <w:b/>
+            <w:bCs/>
+            <w:color w:val="4472C4" w:themeColor="accent1"/>
+            <w:sz w:val="21"/>
+            <w:szCs w:val="21"/>
+            <w:highlight w:val="yellow"/>
+          </w:rPr>
+          <w:t>S</w:t>
+        </w:r>
+        <w:r>
+          <w:rPr>
+            <w:rFonts w:ascii="Arial" w:hAnsi="Arial" w:cs="Arial"/>
+            <w:b/>
+            <w:bCs/>
+            <w:color w:val="4472C4" w:themeColor="accent1"/>
+            <w:sz w:val="21"/>
+            <w:szCs w:val="21"/>
+            <w:highlight w:val="yellow"/>
+          </w:rPr>
+          <w:t>I S</w:t>
+        </w:r>
+        <w:r>
+          <w:rPr>
+            <w:rFonts w:ascii="Arial" w:hAnsi="Arial" w:cs="Arial"/>
+            <w:b/>
+            <w:bCs/>
+            <w:color w:val="4472C4" w:themeColor="accent1"/>
+            <w:sz w:val="21"/>
+            <w:szCs w:val="21"/>
+            <w:highlight w:val="yellow"/>
+          </w:rPr>
+          <w:t>ection</w:t>
+        </w:r>
+        <w:r>
+          <w:rPr>
+            <w:rFonts w:ascii="Arial" w:hAnsi="Arial" w:cs="Arial"/>
+            <w:b/>
+            <w:bCs/>
+            <w:color w:val="4472C4" w:themeColor="accent1"/>
+            <w:sz w:val="21"/>
+            <w:szCs w:val="21"/>
+          </w:rPr>
+          <w:t>)</w:t>
+        </w:r>
+      </w:ins>
+      <w:r>
+        <w:rPr>
+          <w:rFonts w:ascii="Arial" w:hAnsi="Arial" w:cs="Arial"/>
+          <w:color w:val="4472C4" w:themeColor="accent1"/>
+          <w:sz w:val="21"/>
+          <w:szCs w:val="21"/>
+        </w:rPr>
+        <w:t xml:space="preserve">. </w:t>
       </w:r>
     </w:p>
     <w:p>
@@ -12397,6 +12631,500 @@
     </w:sectPr>
   </w:body>
 </w:document>
+</file>
+
+<file path=word/comments.xml><?xml version="1.0" encoding="utf-8"?>
+<w:comments xmlns:wpc="http://schemas.microsoft.com/office/word/2010/wordprocessingCanvas" xmlns:cx="http://schemas.microsoft.com/office/drawing/2014/chartex" xmlns:cx1="http://schemas.microsoft.com/office/drawing/2015/9/8/chartex" xmlns:cx2="http://schemas.microsoft.com/office/drawing/2015/10/21/chartex" xmlns:cx3="http://schemas.microsoft.com/office/drawing/2016/5/9/chartex" xmlns:cx4="http://schemas.microsoft.com/office/drawing/2016/5/10/chartex" xmlns:cx5="http://schemas.microsoft.com/office/drawing/2016/5/11/chartex" xmlns:cx6="http://schemas.microsoft.com/office/drawing/2016/5/12/chartex" xmlns:cx7="http://schemas.microsoft.com/office/drawing/2016/5/13/chartex" xmlns:cx8="http://schemas.microsoft.com/office/drawing/2016/5/14/chartex" xmlns:mc="http://schemas.openxmlformats.org/markup-compatibility/2006" xmlns:aink="http://schemas.microsoft.com/office/drawing/2016/ink" xmlns:am3d="http://schemas.microsoft.com/office/drawing/2017/model3d" xmlns:o="urn:schemas-microsoft-com:office:office" xmlns:oel="http://schemas.microsoft.com/office/2019/extlst" xmlns:r="http://schemas.openxmlformats.org/officeDocument/2006/relationships" xmlns:m="http://schemas.openxmlformats.org/officeDocument/2006/math" xmlns:v="urn:schemas-microsoft-com:vml" xmlns:wp14="http://schemas.microsoft.com/office/word/2010/wordprocessingDrawing" xmlns:wp="http://schemas.openxmlformats.org/drawingml/2006/wordprocessingDrawing" xmlns:w10="urn:schemas-microsoft-com:office:word" xmlns:w="http://schemas.openxmlformats.org/wordprocessingml/2006/main" xmlns:w14="http://schemas.microsoft.com/office/word/2010/wordml" xmlns:w15="http://schemas.microsoft.com/office/word/2012/wordml" xmlns:w16cex="http://schemas.microsoft.com/office/word/2018/wordml/cex" xmlns:w16cid="http://schemas.microsoft.com/office/word/2016/wordml/cid" xmlns:w16="http://schemas.microsoft.com/office/word/2018/wordml" xmlns:w16du="http://schemas.microsoft.com/office/word/2023/wordml/word16du" xmlns:w16sdtdh="http://schemas.microsoft.com/office/word/2020/wordml/sdtdatahash" xmlns:w16se="http://schemas.microsoft.com/office/word/2015/wordml/symex" xmlns:wpg="http://schemas.microsoft.com/office/word/2010/wordprocessingGroup" xmlns:wpi="http://schemas.microsoft.com/office/word/2010/wordprocessingInk" xmlns:wne="http://schemas.microsoft.com/office/word/2006/wordml" xmlns:wps="http://schemas.microsoft.com/office/word/2010/wordprocessingShape" mc:Ignorable="w14 w15 w16se w16cid w16 w16cex w16sdtdh w16du wp14">
+  <w:comment w:id="0" w:author="Microsoft Office User" w:date="2024-09-15T15:23:00Z" w:initials="MOU">
+    <w:p>
+      <w:pPr>
+        <w:pStyle w:val="CommentText"/>
+      </w:pPr>
+      <w:r>
+        <w:rPr>
+          <w:rStyle w:val="CommentReference"/>
+        </w:rPr>
+        <w:annotationRef/>
+      </w:r>
+      <w:r>
+        <w:t xml:space="preserve">But we ended up making changes to the abstract. Should we </w:t>
+      </w:r>
+      <w:proofErr w:type="gramStart"/>
+      <w:r>
+        <w:t>mentioned</w:t>
+      </w:r>
+      <w:proofErr w:type="gramEnd"/>
+      <w:r>
+        <w:t xml:space="preserve"> this here too?</w:t>
+      </w:r>
+    </w:p>
+  </w:comment>
+  <w:comment w:id="1" w:author="Microsoft Office User" w:date="2024-09-15T15:33:00Z" w:initials="MOU">
+    <w:p>
+      <w:pPr>
+        <w:pStyle w:val="CommentText"/>
+      </w:pPr>
+      <w:r>
+        <w:rPr>
+          <w:rStyle w:val="CommentReference"/>
+        </w:rPr>
+        <w:annotationRef/>
+      </w:r>
+      <w:r>
+        <w:t xml:space="preserve">Do we mention anything about this in the main text? </w:t>
+      </w:r>
+    </w:p>
+  </w:comment>
+  <w:comment w:id="4" w:author="Microsoft Office User" w:date="2024-09-15T16:29:00Z" w:initials="MOU">
+    <w:p>
+      <w:pPr>
+        <w:pStyle w:val="CommentText"/>
+      </w:pPr>
+      <w:r>
+        <w:rPr>
+          <w:rStyle w:val="CommentReference"/>
+        </w:rPr>
+        <w:annotationRef/>
+      </w:r>
+      <w:r>
+        <w:rPr>
+          <w:rStyle w:val="CommentReference"/>
+        </w:rPr>
+        <w:annotationRef/>
+      </w:r>
+      <w:r>
+        <w:t>The reviewer says “</w:t>
+      </w:r>
+      <w:r>
+        <w:rPr>
+          <w:rFonts w:ascii="Arial" w:hAnsi="Arial" w:cs="Arial"/>
+          <w:sz w:val="21"/>
+          <w:szCs w:val="21"/>
+        </w:rPr>
+        <w:t>I was also hoping to learn more about what it is about the timing of cooperation that makes it important.</w:t>
+      </w:r>
+      <w:r>
+        <w:t xml:space="preserve">” And I believe that in this response we do address </w:t>
+      </w:r>
+      <w:r>
+        <w:t>the</w:t>
+      </w:r>
+      <w:r>
+        <w:t xml:space="preserve"> point but maybe we should also summarize it again in this paragraph.</w:t>
+      </w:r>
+    </w:p>
+    <w:p>
+      <w:pPr>
+        <w:pStyle w:val="CommentText"/>
+      </w:pPr>
+    </w:p>
+    <w:p>
+      <w:pPr>
+        <w:pStyle w:val="CommentText"/>
+        <w:rPr>
+          <w:rFonts w:ascii="Arial" w:eastAsiaTheme="minorEastAsia" w:hAnsi="Arial" w:cs="Arial"/>
+          <w:color w:val="4472C4" w:themeColor="accent1"/>
+          <w:sz w:val="21"/>
+          <w:szCs w:val="21"/>
+        </w:rPr>
+      </w:pPr>
+      <w:r>
+        <w:t>Maybe:</w:t>
+      </w:r>
+      <w:r>
+        <w:br/>
+      </w:r>
+      <w:r>
+        <w:br/>
+      </w:r>
+      <w:r>
+        <w:rPr>
+          <w:rFonts w:ascii="Arial" w:eastAsiaTheme="minorEastAsia" w:hAnsi="Arial" w:cs="Arial"/>
+          <w:color w:val="4472C4" w:themeColor="accent1"/>
+          <w:sz w:val="21"/>
+          <w:szCs w:val="21"/>
+        </w:rPr>
+        <w:t xml:space="preserve">Overall, these results suggest that strategies like </w:t>
+      </w:r>
+      <m:oMath>
+        <m:r>
+          <w:rPr>
+            <w:rFonts w:ascii="Cambria Math" w:eastAsiaTheme="minorEastAsia" w:hAnsi="Cambria Math" w:cs="Arial"/>
+            <w:color w:val="4472C4" w:themeColor="accent1"/>
+            <w:sz w:val="21"/>
+            <w:szCs w:val="21"/>
+          </w:rPr>
+          <m:t>(1.0, 0.1, 0.6, 0.3)</m:t>
+        </m:r>
+      </m:oMath>
+      <w:r>
+        <w:rPr>
+          <w:rFonts w:ascii="Arial" w:eastAsiaTheme="minorEastAsia" w:hAnsi="Arial" w:cs="Arial"/>
+          <w:color w:val="4472C4" w:themeColor="accent1"/>
+          <w:sz w:val="21"/>
+          <w:szCs w:val="21"/>
+        </w:rPr>
+        <w:t xml:space="preserve"> and </w:t>
+      </w:r>
+      <m:oMath>
+        <m:r>
+          <w:rPr>
+            <w:rFonts w:ascii="Cambria Math" w:eastAsiaTheme="minorEastAsia" w:hAnsi="Cambria Math" w:cs="Arial"/>
+            <w:color w:val="4472C4" w:themeColor="accent1"/>
+            <w:sz w:val="21"/>
+            <w:szCs w:val="21"/>
+          </w:rPr>
+          <m:t>(1.0, 0.6, 0.1, 0.3)</m:t>
+        </m:r>
+      </m:oMath>
+      <w:r>
+        <w:rPr>
+          <w:rFonts w:ascii="Arial" w:eastAsiaTheme="minorEastAsia" w:hAnsi="Arial" w:cs="Arial"/>
+          <w:color w:val="4472C4" w:themeColor="accent1"/>
+          <w:sz w:val="21"/>
+          <w:szCs w:val="21"/>
+        </w:rPr>
+        <w:t xml:space="preserve"> are indeed equivalent. However, this equivalence no longer holds when these two strategies are slightly perturbed. In that case, we find that the first strategy is more resistant. </w:t>
+      </w:r>
+      <w:r>
+        <w:rPr>
+          <w:rFonts w:ascii="Arial" w:eastAsiaTheme="minorEastAsia" w:hAnsi="Arial" w:cs="Arial"/>
+          <w:color w:val="4472C4" w:themeColor="accent1"/>
+          <w:sz w:val="21"/>
+          <w:szCs w:val="21"/>
+        </w:rPr>
+        <w:t>This is because the first strategy is ready to punish defection immediately</w:t>
+      </w:r>
+      <w:r>
+        <w:rPr>
+          <w:rFonts w:ascii="Arial" w:eastAsiaTheme="minorEastAsia" w:hAnsi="Arial" w:cs="Arial"/>
+          <w:color w:val="4472C4" w:themeColor="accent1"/>
+          <w:sz w:val="21"/>
+          <w:szCs w:val="21"/>
+        </w:rPr>
+        <w:t>, and i</w:t>
+      </w:r>
+      <w:r>
+        <w:rPr>
+          <w:rFonts w:ascii="Arial" w:eastAsiaTheme="minorEastAsia" w:hAnsi="Arial" w:cs="Arial"/>
+          <w:color w:val="4472C4" w:themeColor="accent1"/>
+          <w:sz w:val="21"/>
+          <w:szCs w:val="21"/>
+        </w:rPr>
+        <w:t xml:space="preserve">n a homogeneous population, when a mistake occurs, immediate punishment results in players returning to mutual cooperation faster. </w:t>
+      </w:r>
+      <w:r>
+        <w:rPr>
+          <w:rFonts w:ascii="Arial" w:eastAsiaTheme="minorEastAsia" w:hAnsi="Arial" w:cs="Arial"/>
+          <w:color w:val="4472C4" w:themeColor="accent1"/>
+          <w:sz w:val="21"/>
+          <w:szCs w:val="21"/>
+        </w:rPr>
+        <w:t xml:space="preserve">This explains why on average, our simulations produce strategies with </w:t>
+      </w:r>
+      <m:oMath>
+        <m:sSub>
+          <m:sSubPr>
+            <m:ctrlPr>
+              <w:rPr>
+                <w:rFonts w:ascii="Cambria Math" w:eastAsiaTheme="minorEastAsia" w:hAnsi="Cambria Math" w:cs="Arial"/>
+                <w:i/>
+                <w:color w:val="4472C4" w:themeColor="accent1"/>
+                <w:sz w:val="21"/>
+                <w:szCs w:val="21"/>
+              </w:rPr>
+            </m:ctrlPr>
+          </m:sSubPr>
+          <m:e>
+            <m:r>
+              <w:rPr>
+                <w:rFonts w:ascii="Cambria Math" w:eastAsiaTheme="minorEastAsia" w:hAnsi="Cambria Math" w:cs="Arial"/>
+                <w:color w:val="4472C4" w:themeColor="accent1"/>
+                <w:sz w:val="21"/>
+                <w:szCs w:val="21"/>
+              </w:rPr>
+              <m:t>p</m:t>
+            </m:r>
+          </m:e>
+          <m:sub>
+            <m:r>
+              <w:rPr>
+                <w:rFonts w:ascii="Cambria Math" w:eastAsiaTheme="minorEastAsia" w:hAnsi="Cambria Math" w:cs="Arial"/>
+                <w:color w:val="4472C4" w:themeColor="accent1"/>
+                <w:sz w:val="21"/>
+                <w:szCs w:val="21"/>
+              </w:rPr>
+              <m:t>CD</m:t>
+            </m:r>
+          </m:sub>
+        </m:sSub>
+        <m:r>
+          <w:rPr>
+            <w:rFonts w:ascii="Cambria Math" w:eastAsiaTheme="minorEastAsia" w:hAnsi="Cambria Math" w:cs="Arial"/>
+            <w:color w:val="4472C4" w:themeColor="accent1"/>
+            <w:sz w:val="21"/>
+            <w:szCs w:val="21"/>
+          </w:rPr>
+          <m:t>&lt;</m:t>
+        </m:r>
+        <m:sSub>
+          <m:sSubPr>
+            <m:ctrlPr>
+              <w:rPr>
+                <w:rFonts w:ascii="Cambria Math" w:eastAsiaTheme="minorEastAsia" w:hAnsi="Cambria Math" w:cs="Arial"/>
+                <w:i/>
+                <w:color w:val="4472C4" w:themeColor="accent1"/>
+                <w:sz w:val="21"/>
+                <w:szCs w:val="21"/>
+              </w:rPr>
+            </m:ctrlPr>
+          </m:sSubPr>
+          <m:e>
+            <m:r>
+              <w:rPr>
+                <w:rFonts w:ascii="Cambria Math" w:eastAsiaTheme="minorEastAsia" w:hAnsi="Cambria Math" w:cs="Arial"/>
+                <w:color w:val="4472C4" w:themeColor="accent1"/>
+                <w:sz w:val="21"/>
+                <w:szCs w:val="21"/>
+              </w:rPr>
+              <m:t>p</m:t>
+            </m:r>
+          </m:e>
+          <m:sub>
+            <m:r>
+              <w:rPr>
+                <w:rFonts w:ascii="Cambria Math" w:eastAsiaTheme="minorEastAsia" w:hAnsi="Cambria Math" w:cs="Arial"/>
+                <w:color w:val="4472C4" w:themeColor="accent1"/>
+                <w:sz w:val="21"/>
+                <w:szCs w:val="21"/>
+              </w:rPr>
+              <m:t>DC</m:t>
+            </m:r>
+            <m:r>
+              <m:rPr>
+                <m:sty m:val="p"/>
+              </m:rPr>
+              <w:rPr>
+                <w:rStyle w:val="CommentReference"/>
+                <w:rFonts w:ascii="Cambria Math" w:hAnsi="Cambria Math"/>
+              </w:rPr>
+              <w:annotationRef/>
+            </m:r>
+          </m:sub>
+        </m:sSub>
+      </m:oMath>
+      <w:r>
+        <w:t xml:space="preserve"> </w:t>
+      </w:r>
+    </w:p>
+    <w:p>
+      <w:pPr>
+        <w:pStyle w:val="CommentText"/>
+        <w:rPr>
+          <w:rFonts w:ascii="Arial" w:eastAsiaTheme="minorEastAsia" w:hAnsi="Arial" w:cs="Arial"/>
+          <w:color w:val="4472C4" w:themeColor="accent1"/>
+          <w:sz w:val="21"/>
+          <w:szCs w:val="21"/>
+        </w:rPr>
+      </w:pPr>
+      <w:r>
+        <w:rPr>
+          <w:rStyle w:val="CommentReference"/>
+        </w:rPr>
+        <w:annotationRef/>
+      </w:r>
+      <w:r>
+        <w:rPr>
+          <w:rStyle w:val="CommentReference"/>
+        </w:rPr>
+        <w:annotationRef/>
+      </w:r>
+    </w:p>
+  </w:comment>
+  <w:comment w:id="7" w:author="Microsoft Office User" w:date="2024-09-15T16:36:00Z" w:initials="MOU">
+    <w:p>
+      <w:pPr>
+        <w:pStyle w:val="CommentText"/>
+      </w:pPr>
+      <w:r>
+        <w:t xml:space="preserve">A bit </w:t>
+      </w:r>
+      <w:r>
+        <w:rPr>
+          <w:rStyle w:val="CommentReference"/>
+        </w:rPr>
+        <w:annotationRef/>
+      </w:r>
+      <w:r>
+        <w:t xml:space="preserve">passive aggressive. </w:t>
+      </w:r>
+    </w:p>
+  </w:comment>
+  <w:comment w:id="6" w:author="Microsoft Office User" w:date="2024-09-15T19:57:00Z" w:initials="MOU">
+    <w:p>
+      <w:pPr>
+        <w:pStyle w:val="CommentText"/>
+        <w:rPr>
+          <w:lang w:val="en-DE"/>
+        </w:rPr>
+      </w:pPr>
+      <w:r>
+        <w:rPr>
+          <w:rStyle w:val="CommentReference"/>
+        </w:rPr>
+        <w:annotationRef/>
+      </w:r>
+      <w:r>
+        <w:rPr>
+          <w:lang w:val="en-DE"/>
+        </w:rPr>
+        <w:t>I have re-read these two paragraphs several times because I don’t believe they are ideal. However, I am not sure how to fix them.</w:t>
+      </w:r>
+    </w:p>
+    <w:p>
+      <w:pPr>
+        <w:pStyle w:val="CommentText"/>
+        <w:rPr>
+          <w:lang w:val="en-DE"/>
+        </w:rPr>
+      </w:pPr>
+    </w:p>
+    <w:p>
+      <w:pPr>
+        <w:pStyle w:val="CommentText"/>
+        <w:rPr>
+          <w:lang w:val="en-DE"/>
+        </w:rPr>
+      </w:pPr>
+      <w:r>
+        <w:rPr>
+          <w:lang w:val="en-DE"/>
+        </w:rPr>
+        <w:t>My issues with them are the following:</w:t>
+      </w:r>
+    </w:p>
+    <w:p>
+      <w:pPr>
+        <w:pStyle w:val="CommentText"/>
+        <w:rPr>
+          <w:lang w:val="en-DE"/>
+        </w:rPr>
+      </w:pPr>
+    </w:p>
+    <w:p>
+      <w:pPr>
+        <w:pStyle w:val="CommentText"/>
+      </w:pPr>
+      <w:r>
+        <w:rPr>
+          <w:lang w:val="en-DE"/>
+        </w:rPr>
+        <w:t xml:space="preserve">(-) We state that they do not elaborate on the necessary procedures, which makes it sound like we don’t understand what they are doing. The truth is, we don’t, because they are not explaining it well. </w:t>
+      </w:r>
+      <w:r>
+        <w:rPr>
+          <w:lang w:val="en-DE"/>
+        </w:rPr>
+        <w:t xml:space="preserve">But </w:t>
+      </w:r>
+      <w:r>
+        <w:t xml:space="preserve">the </w:t>
+      </w:r>
+      <w:r>
+        <w:rPr>
+          <w:lang w:val="en-DE"/>
+        </w:rPr>
+        <w:t>reviewer, could argue that</w:t>
+      </w:r>
+      <w:r>
+        <w:t xml:space="preserve"> it’s not the paper’s fault but ours for not</w:t>
+      </w:r>
+      <w:r>
+        <w:rPr>
+          <w:lang w:val="en-DE"/>
+        </w:rPr>
+        <w:t xml:space="preserve"> understand</w:t>
+      </w:r>
+      <w:proofErr w:type="spellStart"/>
+      <w:r>
+        <w:t>ing</w:t>
+      </w:r>
+      <w:proofErr w:type="spellEnd"/>
+      <w:r>
+        <w:t>.</w:t>
+      </w:r>
+    </w:p>
+    <w:p>
+      <w:pPr>
+        <w:pStyle w:val="CommentText"/>
+        <w:rPr>
+          <w:lang w:val="en-DE"/>
+        </w:rPr>
+      </w:pPr>
+    </w:p>
+    <w:p>
+      <w:pPr>
+        <w:pStyle w:val="CommentText"/>
+        <w:rPr>
+          <w:lang w:val="en-DE"/>
+        </w:rPr>
+      </w:pPr>
+      <w:r>
+        <w:rPr>
+          <w:lang w:val="en-DE"/>
+        </w:rPr>
+        <w:t>(-) We state "</w:t>
+      </w:r>
+      <w:r>
+        <w:t>We show that in general testing only four…</w:t>
+      </w:r>
+      <w:r>
+        <w:rPr>
+          <w:lang w:val="en-DE"/>
+        </w:rPr>
+        <w:t>" and then give the example of the counting strategies. It feels like we are calling them out, suggesting there’s no way they only need to check four cases, which is true, but...</w:t>
+      </w:r>
+    </w:p>
+    <w:p>
+      <w:pPr>
+        <w:pStyle w:val="CommentText"/>
+      </w:pPr>
+      <w:r>
+        <w:t xml:space="preserve"> </w:t>
+      </w:r>
+    </w:p>
+  </w:comment>
+</w:comments>
+</file>
+
+<file path=word/commentsExtended.xml><?xml version="1.0" encoding="utf-8"?>
+<w15:commentsEx xmlns:wpc="http://schemas.microsoft.com/office/word/2010/wordprocessingCanvas" xmlns:cx="http://schemas.microsoft.com/office/drawing/2014/chartex" xmlns:cx1="http://schemas.microsoft.com/office/drawing/2015/9/8/chartex" xmlns:cx2="http://schemas.microsoft.com/office/drawing/2015/10/21/chartex" xmlns:cx3="http://schemas.microsoft.com/office/drawing/2016/5/9/chartex" xmlns:cx4="http://schemas.microsoft.com/office/drawing/2016/5/10/chartex" xmlns:cx5="http://schemas.microsoft.com/office/drawing/2016/5/11/chartex" xmlns:cx6="http://schemas.microsoft.com/office/drawing/2016/5/12/chartex" xmlns:cx7="http://schemas.microsoft.com/office/drawing/2016/5/13/chartex" xmlns:cx8="http://schemas.microsoft.com/office/drawing/2016/5/14/chartex" xmlns:mc="http://schemas.openxmlformats.org/markup-compatibility/2006" xmlns:aink="http://schemas.microsoft.com/office/drawing/2016/ink" xmlns:am3d="http://schemas.microsoft.com/office/drawing/2017/model3d" xmlns:o="urn:schemas-microsoft-com:office:office" xmlns:oel="http://schemas.microsoft.com/office/2019/extlst" xmlns:r="http://schemas.openxmlformats.org/officeDocument/2006/relationships" xmlns:m="http://schemas.openxmlformats.org/officeDocument/2006/math" xmlns:v="urn:schemas-microsoft-com:vml" xmlns:wp14="http://schemas.microsoft.com/office/word/2010/wordprocessingDrawing" xmlns:wp="http://schemas.openxmlformats.org/drawingml/2006/wordprocessingDrawing" xmlns:w10="urn:schemas-microsoft-com:office:word" xmlns:w="http://schemas.openxmlformats.org/wordprocessingml/2006/main" xmlns:w14="http://schemas.microsoft.com/office/word/2010/wordml" xmlns:w15="http://schemas.microsoft.com/office/word/2012/wordml" xmlns:w16cex="http://schemas.microsoft.com/office/word/2018/wordml/cex" xmlns:w16cid="http://schemas.microsoft.com/office/word/2016/wordml/cid" xmlns:w16="http://schemas.microsoft.com/office/word/2018/wordml" xmlns:w16du="http://schemas.microsoft.com/office/word/2023/wordml/word16du" xmlns:w16sdtdh="http://schemas.microsoft.com/office/word/2020/wordml/sdtdatahash" xmlns:w16se="http://schemas.microsoft.com/office/word/2015/wordml/symex" xmlns:wpg="http://schemas.microsoft.com/office/word/2010/wordprocessingGroup" xmlns:wpi="http://schemas.microsoft.com/office/word/2010/wordprocessingInk" xmlns:wne="http://schemas.microsoft.com/office/word/2006/wordml" xmlns:wps="http://schemas.microsoft.com/office/word/2010/wordprocessingShape" mc:Ignorable="w14 w15 w16se w16cid w16 w16cex w16sdtdh w16du wp14">
+  <w15:commentEx w15:paraId="7C3548F3" w15:done="0"/>
+  <w15:commentEx w15:paraId="27D7FAB3" w15:done="0"/>
+  <w15:commentEx w15:paraId="2A884B48" w15:done="0"/>
+  <w15:commentEx w15:paraId="15AC7BFC" w15:done="0"/>
+  <w15:commentEx w15:paraId="223A8A43" w15:done="0"/>
+</w15:commentsEx>
+</file>
+
+<file path=word/commentsExtensible.xml><?xml version="1.0" encoding="utf-8"?>
+<w16cex:commentsExtensible xmlns:wpc="http://schemas.microsoft.com/office/word/2010/wordprocessingCanvas" xmlns:cx="http://schemas.microsoft.com/office/drawing/2014/chartex" xmlns:cx1="http://schemas.microsoft.com/office/drawing/2015/9/8/chartex" xmlns:cx2="http://schemas.microsoft.com/office/drawing/2015/10/21/chartex" xmlns:cx3="http://schemas.microsoft.com/office/drawing/2016/5/9/chartex" xmlns:cx4="http://schemas.microsoft.com/office/drawing/2016/5/10/chartex" xmlns:cx5="http://schemas.microsoft.com/office/drawing/2016/5/11/chartex" xmlns:cx6="http://schemas.microsoft.com/office/drawing/2016/5/12/chartex" xmlns:cx7="http://schemas.microsoft.com/office/drawing/2016/5/13/chartex" xmlns:cx8="http://schemas.microsoft.com/office/drawing/2016/5/14/chartex" xmlns:cr="http://schemas.microsoft.com/office/comments/2020/reactions" xmlns:mc="http://schemas.openxmlformats.org/markup-compatibility/2006" xmlns:aink="http://schemas.microsoft.com/office/drawing/2016/ink" xmlns:am3d="http://schemas.microsoft.com/office/drawing/2017/model3d" xmlns:o="urn:schemas-microsoft-com:office:office" xmlns:oel="http://schemas.microsoft.com/office/2019/extlst" xmlns:r="http://schemas.openxmlformats.org/officeDocument/2006/relationships" xmlns:m="http://schemas.openxmlformats.org/officeDocument/2006/math" xmlns:v="urn:schemas-microsoft-com:vml" xmlns:wp14="http://schemas.microsoft.com/office/word/2010/wordprocessingDrawing" xmlns:wp="http://schemas.openxmlformats.org/drawingml/2006/wordprocessingDrawing" xmlns:w10="urn:schemas-microsoft-com:office:word" xmlns:w="http://schemas.openxmlformats.org/wordprocessingml/2006/main" xmlns:w14="http://schemas.microsoft.com/office/word/2010/wordml" xmlns:w15="http://schemas.microsoft.com/office/word/2012/wordml" xmlns:w16cex="http://schemas.microsoft.com/office/word/2018/wordml/cex" xmlns:w16cid="http://schemas.microsoft.com/office/word/2016/wordml/cid" xmlns:w16="http://schemas.microsoft.com/office/word/2018/wordml" xmlns:w16du="http://schemas.microsoft.com/office/word/2023/wordml/word16du" xmlns:w16sdtdh="http://schemas.microsoft.com/office/word/2020/wordml/sdtdatahash" xmlns:w16se="http://schemas.microsoft.com/office/word/2015/wordml/symex" xmlns:wpg="http://schemas.microsoft.com/office/word/2010/wordprocessingGroup" xmlns:wpi="http://schemas.microsoft.com/office/word/2010/wordprocessingInk" xmlns:wne="http://schemas.microsoft.com/office/word/2006/wordml" xmlns:wps="http://schemas.microsoft.com/office/word/2010/wordprocessingShape" mc:Ignorable="w14 w15 w16se w16cid w16 w16cex w16sdtdh cr w16du wp14">
+  <w16cex:commentExtensible w16cex:durableId="1EBF4275" w16cex:dateUtc="2024-09-15T13:23:00Z"/>
+  <w16cex:commentExtensible w16cex:durableId="5755E388" w16cex:dateUtc="2024-09-15T13:33:00Z"/>
+  <w16cex:commentExtensible w16cex:durableId="699FB3A1" w16cex:dateUtc="2024-09-15T14:29:00Z"/>
+  <w16cex:commentExtensible w16cex:durableId="7BC3FD19" w16cex:dateUtc="2024-09-15T14:36:00Z"/>
+  <w16cex:commentExtensible w16cex:durableId="6B3E2EA0" w16cex:dateUtc="2024-09-15T17:57:00Z"/>
+</w16cex:commentsExtensible>
+</file>
+
+<file path=word/commentsIds.xml><?xml version="1.0" encoding="utf-8"?>
+<w16cid:commentsIds xmlns:wpc="http://schemas.microsoft.com/office/word/2010/wordprocessingCanvas" xmlns:cx="http://schemas.microsoft.com/office/drawing/2014/chartex" xmlns:cx1="http://schemas.microsoft.com/office/drawing/2015/9/8/chartex" xmlns:cx2="http://schemas.microsoft.com/office/drawing/2015/10/21/chartex" xmlns:cx3="http://schemas.microsoft.com/office/drawing/2016/5/9/chartex" xmlns:cx4="http://schemas.microsoft.com/office/drawing/2016/5/10/chartex" xmlns:cx5="http://schemas.microsoft.com/office/drawing/2016/5/11/chartex" xmlns:cx6="http://schemas.microsoft.com/office/drawing/2016/5/12/chartex" xmlns:cx7="http://schemas.microsoft.com/office/drawing/2016/5/13/chartex" xmlns:cx8="http://schemas.microsoft.com/office/drawing/2016/5/14/chartex" xmlns:mc="http://schemas.openxmlformats.org/markup-compatibility/2006" xmlns:aink="http://schemas.microsoft.com/office/drawing/2016/ink" xmlns:am3d="http://schemas.microsoft.com/office/drawing/2017/model3d" xmlns:o="urn:schemas-microsoft-com:office:office" xmlns:oel="http://schemas.microsoft.com/office/2019/extlst" xmlns:r="http://schemas.openxmlformats.org/officeDocument/2006/relationships" xmlns:m="http://schemas.openxmlformats.org/officeDocument/2006/math" xmlns:v="urn:schemas-microsoft-com:vml" xmlns:wp14="http://schemas.microsoft.com/office/word/2010/wordprocessingDrawing" xmlns:wp="http://schemas.openxmlformats.org/drawingml/2006/wordprocessingDrawing" xmlns:w10="urn:schemas-microsoft-com:office:word" xmlns:w="http://schemas.openxmlformats.org/wordprocessingml/2006/main" xmlns:w14="http://schemas.microsoft.com/office/word/2010/wordml" xmlns:w15="http://schemas.microsoft.com/office/word/2012/wordml" xmlns:w16cex="http://schemas.microsoft.com/office/word/2018/wordml/cex" xmlns:w16cid="http://schemas.microsoft.com/office/word/2016/wordml/cid" xmlns:w16="http://schemas.microsoft.com/office/word/2018/wordml" xmlns:w16du="http://schemas.microsoft.com/office/word/2023/wordml/word16du" xmlns:w16sdtdh="http://schemas.microsoft.com/office/word/2020/wordml/sdtdatahash" xmlns:w16se="http://schemas.microsoft.com/office/word/2015/wordml/symex" xmlns:wpg="http://schemas.microsoft.com/office/word/2010/wordprocessingGroup" xmlns:wpi="http://schemas.microsoft.com/office/word/2010/wordprocessingInk" xmlns:wne="http://schemas.microsoft.com/office/word/2006/wordml" xmlns:wps="http://schemas.microsoft.com/office/word/2010/wordprocessingShape" mc:Ignorable="w14 w15 w16se w16cid w16 w16cex w16sdtdh w16du wp14">
+  <w16cid:commentId w16cid:paraId="7C3548F3" w16cid:durableId="1EBF4275"/>
+  <w16cid:commentId w16cid:paraId="27D7FAB3" w16cid:durableId="5755E388"/>
+  <w16cid:commentId w16cid:paraId="2A884B48" w16cid:durableId="699FB3A1"/>
+  <w16cid:commentId w16cid:paraId="15AC7BFC" w16cid:durableId="7BC3FD19"/>
+  <w16cid:commentId w16cid:paraId="223A8A43" w16cid:durableId="6B3E2EA0"/>
+</w16cid:commentsIds>
 </file>
 
 <file path=word/numbering.xml><?xml version="1.0" encoding="utf-8"?>
@@ -12702,6 +13430,14 @@
     <w:abstractNumId w:val="0"/>
   </w:num>
 </w:numbering>
+</file>
+
+<file path=word/people.xml><?xml version="1.0" encoding="utf-8"?>
+<w15:people xmlns:wpc="http://schemas.microsoft.com/office/word/2010/wordprocessingCanvas" xmlns:cx="http://schemas.microsoft.com/office/drawing/2014/chartex" xmlns:cx1="http://schemas.microsoft.com/office/drawing/2015/9/8/chartex" xmlns:cx2="http://schemas.microsoft.com/office/drawing/2015/10/21/chartex" xmlns:cx3="http://schemas.microsoft.com/office/drawing/2016/5/9/chartex" xmlns:cx4="http://schemas.microsoft.com/office/drawing/2016/5/10/chartex" xmlns:cx5="http://schemas.microsoft.com/office/drawing/2016/5/11/chartex" xmlns:cx6="http://schemas.microsoft.com/office/drawing/2016/5/12/chartex" xmlns:cx7="http://schemas.microsoft.com/office/drawing/2016/5/13/chartex" xmlns:cx8="http://schemas.microsoft.com/office/drawing/2016/5/14/chartex" xmlns:mc="http://schemas.openxmlformats.org/markup-compatibility/2006" xmlns:aink="http://schemas.microsoft.com/office/drawing/2016/ink" xmlns:am3d="http://schemas.microsoft.com/office/drawing/2017/model3d" xmlns:o="urn:schemas-microsoft-com:office:office" xmlns:oel="http://schemas.microsoft.com/office/2019/extlst" xmlns:r="http://schemas.openxmlformats.org/officeDocument/2006/relationships" xmlns:m="http://schemas.openxmlformats.org/officeDocument/2006/math" xmlns:v="urn:schemas-microsoft-com:vml" xmlns:wp14="http://schemas.microsoft.com/office/word/2010/wordprocessingDrawing" xmlns:wp="http://schemas.openxmlformats.org/drawingml/2006/wordprocessingDrawing" xmlns:w10="urn:schemas-microsoft-com:office:word" xmlns:w="http://schemas.openxmlformats.org/wordprocessingml/2006/main" xmlns:w14="http://schemas.microsoft.com/office/word/2010/wordml" xmlns:w15="http://schemas.microsoft.com/office/word/2012/wordml" xmlns:w16cex="http://schemas.microsoft.com/office/word/2018/wordml/cex" xmlns:w16cid="http://schemas.microsoft.com/office/word/2016/wordml/cid" xmlns:w16="http://schemas.microsoft.com/office/word/2018/wordml" xmlns:w16du="http://schemas.microsoft.com/office/word/2023/wordml/word16du" xmlns:w16sdtdh="http://schemas.microsoft.com/office/word/2020/wordml/sdtdatahash" xmlns:w16se="http://schemas.microsoft.com/office/word/2015/wordml/symex" xmlns:wpg="http://schemas.microsoft.com/office/word/2010/wordprocessingGroup" xmlns:wpi="http://schemas.microsoft.com/office/word/2010/wordprocessingInk" xmlns:wne="http://schemas.microsoft.com/office/word/2006/wordml" xmlns:wps="http://schemas.microsoft.com/office/word/2010/wordprocessingShape" mc:Ignorable="w14 w15 w16se w16cid w16 w16cex w16sdtdh w16du wp14">
+  <w15:person w15:author="Microsoft Office User">
+    <w15:presenceInfo w15:providerId="None" w15:userId="Microsoft Office User"/>
+  </w15:person>
+</w15:people>
 </file>
 
 <file path=word/styles.xml><?xml version="1.0" encoding="utf-8"?>
@@ -13152,6 +13888,92 @@
       <w:color w:val="666666"/>
     </w:rPr>
   </w:style>
+  <w:style w:type="character" w:styleId="CommentReference">
+    <w:name w:val="annotation reference"/>
+    <w:basedOn w:val="DefaultParagraphFont"/>
+    <w:uiPriority w:val="99"/>
+    <w:semiHidden/>
+    <w:unhideWhenUsed/>
+    <w:rsid w:val="00461251"/>
+    <w:rPr>
+      <w:sz w:val="16"/>
+      <w:szCs w:val="16"/>
+    </w:rPr>
+  </w:style>
+  <w:style w:type="paragraph" w:styleId="CommentText">
+    <w:name w:val="annotation text"/>
+    <w:basedOn w:val="Normal"/>
+    <w:link w:val="CommentTextChar"/>
+    <w:uiPriority w:val="99"/>
+    <w:unhideWhenUsed/>
+    <w:rsid w:val="00461251"/>
+    <w:rPr>
+      <w:sz w:val="20"/>
+      <w:szCs w:val="20"/>
+    </w:rPr>
+  </w:style>
+  <w:style w:type="character" w:customStyle="1" w:styleId="CommentTextChar">
+    <w:name w:val="Comment Text Char"/>
+    <w:basedOn w:val="DefaultParagraphFont"/>
+    <w:link w:val="CommentText"/>
+    <w:uiPriority w:val="99"/>
+    <w:rsid w:val="00461251"/>
+    <w:rPr>
+      <w:sz w:val="20"/>
+      <w:szCs w:val="20"/>
+      <w:lang w:val="en-US"/>
+    </w:rPr>
+  </w:style>
+  <w:style w:type="paragraph" w:styleId="CommentSubject">
+    <w:name w:val="annotation subject"/>
+    <w:basedOn w:val="CommentText"/>
+    <w:next w:val="CommentText"/>
+    <w:link w:val="CommentSubjectChar"/>
+    <w:uiPriority w:val="99"/>
+    <w:semiHidden/>
+    <w:unhideWhenUsed/>
+    <w:rsid w:val="00461251"/>
+    <w:rPr>
+      <w:b/>
+      <w:bCs/>
+    </w:rPr>
+  </w:style>
+  <w:style w:type="character" w:customStyle="1" w:styleId="CommentSubjectChar">
+    <w:name w:val="Comment Subject Char"/>
+    <w:basedOn w:val="CommentTextChar"/>
+    <w:link w:val="CommentSubject"/>
+    <w:uiPriority w:val="99"/>
+    <w:semiHidden/>
+    <w:rsid w:val="00461251"/>
+    <w:rPr>
+      <w:b/>
+      <w:bCs/>
+      <w:sz w:val="20"/>
+      <w:szCs w:val="20"/>
+      <w:lang w:val="en-US"/>
+    </w:rPr>
+  </w:style>
+  <w:style w:type="paragraph" w:styleId="Revision">
+    <w:name w:val="Revision"/>
+    <w:hidden/>
+    <w:uiPriority w:val="99"/>
+    <w:semiHidden/>
+    <w:rsid w:val="005C71D1"/>
+    <w:rPr>
+      <w:lang w:val="en-US"/>
+    </w:rPr>
+  </w:style>
+  <w:style w:type="paragraph" w:styleId="NormalWeb">
+    <w:name w:val="Normal (Web)"/>
+    <w:basedOn w:val="Normal"/>
+    <w:uiPriority w:val="99"/>
+    <w:semiHidden/>
+    <w:unhideWhenUsed/>
+    <w:rsid w:val="00CB413A"/>
+    <w:rPr>
+      <w:rFonts w:ascii="Times New Roman" w:hAnsi="Times New Roman" w:cs="Times New Roman"/>
+    </w:rPr>
+  </w:style>
 </w:styles>
 </file>
 
@@ -13448,4 +14270,16 @@
     </a:ext>
   </a:extLst>
 </a:theme>
+</file>
+
+<file path=customXml/item1.xml><?xml version="1.0" encoding="utf-8"?>
+<b:Sources xmlns:b="http://schemas.openxmlformats.org/officeDocument/2006/bibliography" xmlns="http://schemas.openxmlformats.org/officeDocument/2006/bibliography" SelectedStyle="/APASixthEditionOfficeOnline.xsl" StyleName="APA" Version="6"/>
+</file>
+
+<file path=customXml/itemProps1.xml><?xml version="1.0" encoding="utf-8"?>
+<ds:datastoreItem xmlns:ds="http://schemas.openxmlformats.org/officeDocument/2006/customXml" ds:itemID="{A1BDAED2-69E0-CA43-B176-07FA750239BD}">
+  <ds:schemaRefs>
+    <ds:schemaRef ds:uri="http://schemas.openxmlformats.org/officeDocument/2006/bibliography"/>
+  </ds:schemaRefs>
+</ds:datastoreItem>
 </file>
</xml_diff>